<commit_message>
Adding more notes and slides.
</commit_message>
<xml_diff>
--- a/Assessments/Assessment4-2508/fix-the-errors/soln/Course 3- Sprint 2 - Assessment -2 - Fix the errors.docx
+++ b/Assessments/Assessment4-2508/fix-the-errors/soln/Course 3- Sprint 2 - Assessment -2 - Fix the errors.docx
@@ -475,6 +475,13 @@
           <w:sz w:val="26"/>
         </w:rPr>
       </w:pPr>
+      <w:r>
+        <w:rPr>
+          <w:sz w:val="26"/>
+        </w:rPr>
+        <w:tab/>
+        <w:t>-9</w:t>
+      </w:r>
     </w:p>
     <w:p>
       <w:pPr>

</xml_diff>